<commit_message>
putisima mierda me cago en cristo rey
</commit_message>
<xml_diff>
--- a/front/html y css/DIW_Alvaro_Daniel_Ejerc3.1.docx
+++ b/front/html y css/DIW_Alvaro_Daniel_Ejerc3.1.docx
@@ -179,22 +179,20 @@
     </w:sdt>
     <w:sdt>
       <w:sdtPr>
+        <w:rPr>
+          <w:rFonts w:asciiTheme="minorHAnsi" w:eastAsiaTheme="minorHAnsi" w:hAnsiTheme="minorHAnsi" w:cstheme="minorBidi"/>
+          <w:b w:val="0"/>
+          <w:bCs w:val="0"/>
+          <w:color w:val="auto"/>
+          <w:sz w:val="22"/>
+          <w:szCs w:val="22"/>
+        </w:rPr>
         <w:id w:val="11070916"/>
         <w:docPartObj>
           <w:docPartGallery w:val="Table of Contents"/>
           <w:docPartUnique/>
         </w:docPartObj>
       </w:sdtPr>
-      <w:sdtEndPr>
-        <w:rPr>
-          <w:rFonts w:asciiTheme="minorHAnsi" w:eastAsiaTheme="minorHAnsi" w:hAnsiTheme="minorHAnsi" w:cstheme="minorBidi"/>
-          <w:b w:val="0"/>
-          <w:bCs w:val="0"/>
-          <w:color w:val="auto"/>
-          <w:sz w:val="22"/>
-          <w:szCs w:val="22"/>
-        </w:rPr>
-      </w:sdtEndPr>
       <w:sdtContent>
         <w:p>
           <w:pPr>
@@ -525,6 +523,125 @@
           <w:sz w:val="24"/>
         </w:rPr>
       </w:pPr>
+      <w:r>
+        <w:rPr>
+          <w:rFonts w:ascii="Times New Roman" w:hAnsi="Times New Roman" w:cs="Times New Roman"/>
+          <w:sz w:val="24"/>
+        </w:rPr>
+        <w:t>Prueba de navegación con teclado</w:t>
+      </w:r>
+      <w:r>
+        <w:rPr>
+          <w:rFonts w:ascii="Times New Roman" w:hAnsi="Times New Roman" w:cs="Times New Roman"/>
+          <w:sz w:val="24"/>
+        </w:rPr>
+        <w:t>:</w:t>
+      </w:r>
+    </w:p>
+    <w:p>
+      <w:pPr>
+        <w:spacing w:line="240" w:lineRule="auto"/>
+        <w:jc w:val="both"/>
+        <w:rPr>
+          <w:rFonts w:ascii="Times New Roman" w:hAnsi="Times New Roman" w:cs="Times New Roman"/>
+          <w:sz w:val="24"/>
+        </w:rPr>
+      </w:pPr>
+      <w:r>
+        <w:rPr>
+          <w:rFonts w:ascii="Times New Roman" w:hAnsi="Times New Roman" w:cs="Times New Roman"/>
+          <w:sz w:val="24"/>
+        </w:rPr>
+        <w:t>Descripción: Esta prueba evalúa si es posible navegar por todo el sitio web utilizando solo el teclado, sin depender del ratón.</w:t>
+      </w:r>
+    </w:p>
+    <w:p>
+      <w:pPr>
+        <w:spacing w:line="240" w:lineRule="auto"/>
+        <w:jc w:val="both"/>
+        <w:rPr>
+          <w:rFonts w:ascii="Times New Roman" w:hAnsi="Times New Roman" w:cs="Times New Roman"/>
+          <w:sz w:val="24"/>
+        </w:rPr>
+      </w:pPr>
+    </w:p>
+    <w:p>
+      <w:pPr>
+        <w:spacing w:line="240" w:lineRule="auto"/>
+        <w:jc w:val="both"/>
+        <w:rPr>
+          <w:rFonts w:ascii="Times New Roman" w:hAnsi="Times New Roman" w:cs="Times New Roman"/>
+          <w:sz w:val="24"/>
+        </w:rPr>
+      </w:pPr>
+      <w:r>
+        <w:rPr>
+          <w:rFonts w:ascii="Times New Roman" w:hAnsi="Times New Roman" w:cs="Times New Roman"/>
+          <w:sz w:val="24"/>
+        </w:rPr>
+        <w:t>Prueba de Tiempo de navegación y orientación:</w:t>
+      </w:r>
+    </w:p>
+    <w:p>
+      <w:pPr>
+        <w:spacing w:line="240" w:lineRule="auto"/>
+        <w:jc w:val="both"/>
+        <w:rPr>
+          <w:rFonts w:ascii="Times New Roman" w:hAnsi="Times New Roman" w:cs="Times New Roman"/>
+          <w:sz w:val="24"/>
+        </w:rPr>
+      </w:pPr>
+      <w:r>
+        <w:rPr>
+          <w:rFonts w:ascii="Times New Roman" w:hAnsi="Times New Roman" w:cs="Times New Roman"/>
+          <w:sz w:val="24"/>
+        </w:rPr>
+        <w:t>Descripción: Esta prueba evalúa la capacidad de los usuarios para comprender la estructura y la navegación del sitio web en un tiempo razonable, especialmente para aquellos que pueden necesitar más tiempo debido a discapacidades cognitivas o de atención.</w:t>
+      </w:r>
+    </w:p>
+    <w:p>
+      <w:pPr>
+        <w:spacing w:line="240" w:lineRule="auto"/>
+        <w:jc w:val="both"/>
+        <w:rPr>
+          <w:rFonts w:ascii="Times New Roman" w:hAnsi="Times New Roman" w:cs="Times New Roman"/>
+          <w:sz w:val="24"/>
+        </w:rPr>
+      </w:pPr>
+    </w:p>
+    <w:p>
+      <w:pPr>
+        <w:spacing w:line="240" w:lineRule="auto"/>
+        <w:jc w:val="both"/>
+        <w:rPr>
+          <w:rFonts w:ascii="Times New Roman" w:hAnsi="Times New Roman" w:cs="Times New Roman"/>
+          <w:sz w:val="24"/>
+        </w:rPr>
+      </w:pPr>
+      <w:r>
+        <w:rPr>
+          <w:rFonts w:ascii="Times New Roman" w:hAnsi="Times New Roman" w:cs="Times New Roman"/>
+          <w:sz w:val="24"/>
+        </w:rPr>
+        <w:t>Prueba de contenido multimedia y subtítulos:</w:t>
+      </w:r>
+    </w:p>
+    <w:p>
+      <w:pPr>
+        <w:spacing w:line="240" w:lineRule="auto"/>
+        <w:jc w:val="both"/>
+        <w:rPr>
+          <w:rFonts w:ascii="Times New Roman" w:hAnsi="Times New Roman" w:cs="Times New Roman"/>
+          <w:sz w:val="24"/>
+        </w:rPr>
+      </w:pPr>
+      <w:r>
+        <w:rPr>
+          <w:rFonts w:ascii="Times New Roman" w:hAnsi="Times New Roman" w:cs="Times New Roman"/>
+          <w:sz w:val="24"/>
+        </w:rPr>
+        <w:t>Descripción: Esta prueba evalúa la accesibilidad de contenido multimedia, como videos y audio, para garantizar que sea comprensible y utilizable por personas con discapacidades auditivas o visuales.</w:t>
+      </w:r>
     </w:p>
     <w:p>
       <w:pPr>
@@ -697,6 +814,7 @@
           <w:rFonts w:ascii="Times New Roman" w:hAnsi="Times New Roman" w:cs="Times New Roman"/>
           <w:sz w:val="24"/>
         </w:rPr>
+        <w:lastRenderedPageBreak/>
         <w:t>Principio 7</w:t>
       </w:r>
     </w:p>
@@ -1112,40 +1230,7 @@
 
 <file path=word/glossary/document.xml><?xml version="1.0" encoding="utf-8"?>
 <w:glossaryDocument xmlns:ve="http://schemas.openxmlformats.org/markup-compatibility/2006" xmlns:o="urn:schemas-microsoft-com:office:office" xmlns:r="http://schemas.openxmlformats.org/officeDocument/2006/relationships" xmlns:m="http://schemas.openxmlformats.org/officeDocument/2006/math" xmlns:v="urn:schemas-microsoft-com:vml" xmlns:wp="http://schemas.openxmlformats.org/drawingml/2006/wordprocessingDrawing" xmlns:w10="urn:schemas-microsoft-com:office:word" xmlns:w="http://schemas.openxmlformats.org/wordprocessingml/2006/main" xmlns:wne="http://schemas.microsoft.com/office/word/2006/wordml">
-  <w:docParts>
-    <w:docPart>
-      <w:docPartPr>
-        <w:name w:val="E91F95E054C047AE80DF2A06456327F2"/>
-        <w:category>
-          <w:name w:val="General"/>
-          <w:gallery w:val="placeholder"/>
-        </w:category>
-        <w:types>
-          <w:type w:val="bbPlcHdr"/>
-        </w:types>
-        <w:behaviors>
-          <w:behavior w:val="content"/>
-        </w:behaviors>
-        <w:guid w:val="{08AF8967-E920-4A9E-85FF-B97730D107A0}"/>
-      </w:docPartPr>
-      <w:docPartBody>
-        <w:p>
-          <w:pPr>
-            <w:pStyle w:val="E91F95E054C047AE80DF2A06456327F2"/>
-          </w:pPr>
-          <w:r>
-            <w:rPr>
-              <w:rFonts w:asciiTheme="majorHAnsi" w:eastAsiaTheme="majorEastAsia" w:hAnsiTheme="majorHAnsi" w:cstheme="majorBidi"/>
-              <w:color w:val="4F81BD" w:themeColor="accent1"/>
-              <w:sz w:val="80"/>
-              <w:szCs w:val="80"/>
-            </w:rPr>
-            <w:t>[Escribir el título del documento]</w:t>
-          </w:r>
-        </w:p>
-      </w:docPartBody>
-    </w:docPart>
-  </w:docParts>
+  <w:docParts/>
 </w:glossaryDocument>
 </file>
 
@@ -1194,6 +1279,7 @@
   <w:rsids>
     <w:rsidRoot w:val="0042700A"/>
     <w:rsid w:val="0042700A"/>
+    <w:rsid w:val="00AD466F"/>
     <w:rsid w:val="00E16477"/>
   </w:rsids>
   <m:mathPr>
@@ -1375,6 +1461,7 @@
   <w:style w:type="paragraph" w:default="1" w:styleId="Normal">
     <w:name w:val="Normal"/>
     <w:qFormat/>
+    <w:rsid w:val="00AD466F"/>
   </w:style>
   <w:style w:type="character" w:default="1" w:styleId="Fuentedeprrafopredeter">
     <w:name w:val="Default Paragraph Font"/>
@@ -1721,7 +1808,7 @@
 </file>
 
 <file path=customXml/itemProps1.xml><?xml version="1.0" encoding="utf-8"?>
-<ds:datastoreItem xmlns:ds="http://schemas.openxmlformats.org/officeDocument/2006/customXml" ds:itemID="{CCF54C87-CDCD-4344-81A1-D20D711FEC5F}">
+<ds:datastoreItem xmlns:ds="http://schemas.openxmlformats.org/officeDocument/2006/customXml" ds:itemID="{BEC7A41B-C01F-4712-83AA-02F2986FC80F}">
   <ds:schemaRefs>
     <ds:schemaRef ds:uri="http://schemas.openxmlformats.org/officeDocument/2006/bibliography"/>
   </ds:schemaRefs>

</xml_diff>